<commit_message>
Pembuatan ERD & PDM - 1
</commit_message>
<xml_diff>
--- a/ERD+PDM.docx
+++ b/ERD+PDM.docx
@@ -11,7 +11,7 @@
           <wp:inline distT="0" distB="0" distL="0" distR="0">
             <wp:extent cx="5200650" cy="4114800"/>
             <wp:effectExtent l="0" t="0" r="0" b="0"/>
-            <wp:docPr id="6" name="Picture 6"/>
+            <wp:docPr id="1" name="Picture 1"/>
             <wp:cNvGraphicFramePr>
               <a:graphicFrameLocks xmlns:a="http://schemas.openxmlformats.org/drawingml/2006/main" noChangeAspect="1"/>
             </wp:cNvGraphicFramePr>
@@ -19,7 +19,7 @@
               <a:graphicData uri="http://schemas.openxmlformats.org/drawingml/2006/picture">
                 <pic:pic xmlns:pic="http://schemas.openxmlformats.org/drawingml/2006/picture">
                   <pic:nvPicPr>
-                    <pic:cNvPr id="0" name="Picture 6"/>
+                    <pic:cNvPr id="0" name="Picture 1"/>
                     <pic:cNvPicPr>
                       <a:picLocks noChangeAspect="1" noChangeArrowheads="1"/>
                     </pic:cNvPicPr>
@@ -56,8 +56,6 @@
           </wp:inline>
         </w:drawing>
       </w:r>
-      <w:bookmarkStart w:id="0" w:name="_GoBack"/>
-      <w:bookmarkEnd w:id="0"/>
     </w:p>
     <w:p/>
     <w:p>
@@ -70,7 +68,7 @@
           <wp:inline distT="0" distB="0" distL="0" distR="0">
             <wp:extent cx="5943600" cy="3933564"/>
             <wp:effectExtent l="0" t="0" r="0" b="0"/>
-            <wp:docPr id="5" name="Picture 5"/>
+            <wp:docPr id="2" name="Picture 2"/>
             <wp:cNvGraphicFramePr>
               <a:graphicFrameLocks xmlns:a="http://schemas.openxmlformats.org/drawingml/2006/main" noChangeAspect="1"/>
             </wp:cNvGraphicFramePr>
@@ -78,7 +76,7 @@
               <a:graphicData uri="http://schemas.openxmlformats.org/drawingml/2006/picture">
                 <pic:pic xmlns:pic="http://schemas.openxmlformats.org/drawingml/2006/picture">
                   <pic:nvPicPr>
-                    <pic:cNvPr id="0" name="Picture 5"/>
+                    <pic:cNvPr id="0" name="Picture 2"/>
                     <pic:cNvPicPr>
                       <a:picLocks noChangeAspect="1" noChangeArrowheads="1"/>
                     </pic:cNvPicPr>
@@ -115,9 +113,9 @@
           </wp:inline>
         </w:drawing>
       </w:r>
+      <w:bookmarkStart w:id="0" w:name="_GoBack"/>
+      <w:bookmarkEnd w:id="0"/>
     </w:p>
-    <w:p/>
-    <w:p/>
     <w:p>
       <w:pPr>
         <w:tabs>

</xml_diff>